<commit_message>
added ref to readme
</commit_message>
<xml_diff>
--- a/demo-interview.docx
+++ b/demo-interview.docx
@@ -4,185 +4,91 @@
   <w:body>
     <w:p>
       <w:pPr>
-        <w:pStyle w:val="NormalWeb"/>
-        <w:shd w:val="clear" w:color="auto" w:fill="FFFFFF"/>
-        <w:spacing w:before="0" w:beforeAutospacing="0" w:after="240" w:afterAutospacing="0"/>
         <w:rPr>
-          <w:rFonts w:ascii="Segoe UI" w:hAnsi="Segoe UI" w:cs="Segoe UI"/>
+          <w:rFonts w:ascii="Segoe UI" w:eastAsia="Times New Roman" w:hAnsi="Segoe UI" w:cs="Segoe UI"/>
           <w:sz w:val="21"/>
           <w:szCs w:val="21"/>
+          <w:lang w:val="en-US"/>
         </w:rPr>
       </w:pPr>
       <w:r>
         <w:rPr>
-          <w:rFonts w:ascii="Segoe UI" w:hAnsi="Segoe UI" w:cs="Segoe UI"/>
+          <w:rFonts w:ascii="Segoe UI" w:eastAsia="Times New Roman" w:hAnsi="Segoe UI" w:cs="Segoe UI"/>
           <w:sz w:val="21"/>
           <w:szCs w:val="21"/>
+          <w:lang w:val="en-US"/>
         </w:rPr>
-        <w:t xml:space="preserve">P1: I think what's bad about the current </w:t>
-      </w:r>
-      <w:r>
-        <w:rPr>
-          <w:rFonts w:ascii="Segoe UI" w:hAnsi="Segoe UI" w:cs="Segoe UI"/>
-          <w:sz w:val="21"/>
-          <w:szCs w:val="21"/>
-        </w:rPr>
-        <w:t>driving test</w:t>
-      </w:r>
-      <w:r>
-        <w:rPr>
-          <w:rFonts w:ascii="Segoe UI" w:hAnsi="Segoe UI" w:cs="Segoe UI"/>
-          <w:sz w:val="21"/>
-          <w:szCs w:val="21"/>
-        </w:rPr>
-        <w:t xml:space="preserve"> is that we do not have enough time, and that examiners can individually differ in their judgment #weak-aspect.time.subjectivity{this is a nice quote}</w:t>
+        <w:t>P1: I think what's bad about the current exam is that we do not have enough time, and that examiners can individually differ in their judgment #weak-aspect.time.subjectivity{tag relates to previous work by X}</w:t>
       </w:r>
     </w:p>
     <w:p>
       <w:pPr>
-        <w:pStyle w:val="NormalWeb"/>
-        <w:shd w:val="clear" w:color="auto" w:fill="FFFFFF"/>
-        <w:spacing w:before="0" w:beforeAutospacing="0" w:after="240" w:afterAutospacing="0"/>
         <w:rPr>
-          <w:rFonts w:ascii="Segoe UI" w:hAnsi="Segoe UI" w:cs="Segoe UI"/>
+          <w:rFonts w:ascii="Segoe UI" w:eastAsia="Times New Roman" w:hAnsi="Segoe UI" w:cs="Segoe UI"/>
           <w:sz w:val="21"/>
           <w:szCs w:val="21"/>
+          <w:lang w:val="en-US"/>
         </w:rPr>
       </w:pPr>
       <w:r>
         <w:rPr>
-          <w:rFonts w:ascii="Segoe UI" w:hAnsi="Segoe UI" w:cs="Segoe UI"/>
+          <w:rFonts w:ascii="Segoe UI" w:eastAsia="Times New Roman" w:hAnsi="Segoe UI" w:cs="Segoe UI"/>
           <w:sz w:val="21"/>
           <w:szCs w:val="21"/>
+          <w:lang w:val="en-US"/>
         </w:rPr>
-        <w:t>P</w:t>
-      </w:r>
-      <w:r>
-        <w:rPr>
-          <w:rFonts w:ascii="Segoe UI" w:hAnsi="Segoe UI" w:cs="Segoe UI"/>
-          <w:sz w:val="21"/>
-          <w:szCs w:val="21"/>
-        </w:rPr>
-        <w:t>2</w:t>
-      </w:r>
-      <w:r>
-        <w:rPr>
-          <w:rFonts w:ascii="Segoe UI" w:hAnsi="Segoe UI" w:cs="Segoe UI"/>
-          <w:sz w:val="21"/>
-          <w:szCs w:val="21"/>
-        </w:rPr>
-        <w:t>: I think it's good that we look at the overall performance of candidates, but I think the exam duration is too short. #strong-aspect.overall-image #weak-aspect.time</w:t>
+        <w:t>P2: I think it's good that we look at the overall performance of candidates, but I think the exam duration is too short. #strong-aspect.overall-image #weak-aspect.time</w:t>
       </w:r>
     </w:p>
     <w:p>
       <w:pPr>
-        <w:pStyle w:val="NormalWeb"/>
-        <w:shd w:val="clear" w:color="auto" w:fill="FFFFFF"/>
-        <w:spacing w:before="0" w:beforeAutospacing="0" w:after="240" w:afterAutospacing="0"/>
         <w:rPr>
-          <w:rFonts w:ascii="Segoe UI" w:hAnsi="Segoe UI" w:cs="Segoe UI"/>
+          <w:rFonts w:ascii="Segoe UI" w:eastAsia="Times New Roman" w:hAnsi="Segoe UI" w:cs="Segoe UI"/>
           <w:sz w:val="21"/>
           <w:szCs w:val="21"/>
+          <w:lang w:val="en-US"/>
         </w:rPr>
       </w:pPr>
       <w:r>
         <w:rPr>
-          <w:rFonts w:ascii="Segoe UI" w:hAnsi="Segoe UI" w:cs="Segoe UI"/>
+          <w:rFonts w:ascii="Segoe UI" w:eastAsia="Times New Roman" w:hAnsi="Segoe UI" w:cs="Segoe UI"/>
           <w:sz w:val="21"/>
           <w:szCs w:val="21"/>
+          <w:lang w:val="en-US"/>
         </w:rPr>
-        <w:t>P</w:t>
-      </w:r>
-      <w:r>
-        <w:rPr>
-          <w:rFonts w:ascii="Segoe UI" w:hAnsi="Segoe UI" w:cs="Segoe UI"/>
-          <w:sz w:val="21"/>
-          <w:szCs w:val="21"/>
-        </w:rPr>
-        <w:t>2</w:t>
-      </w:r>
-      <w:r>
-        <w:rPr>
-          <w:rFonts w:ascii="Segoe UI" w:hAnsi="Segoe UI" w:cs="Segoe UI"/>
-          <w:sz w:val="21"/>
-          <w:szCs w:val="21"/>
-        </w:rPr>
-        <w:t>: I would like to have eye trackers so we know what the participants are looking at. #suggestion.gaze-recordings</w:t>
+        <w:t>P2: I would like to have eye trackers so we know what the participants are looking at. #suggestion.gaze-recordings</w:t>
       </w:r>
     </w:p>
     <w:p>
       <w:pPr>
-        <w:pStyle w:val="NormalWeb"/>
-        <w:shd w:val="clear" w:color="auto" w:fill="FFFFFF"/>
-        <w:spacing w:before="0" w:beforeAutospacing="0" w:after="240" w:afterAutospacing="0"/>
         <w:rPr>
-          <w:rFonts w:ascii="Segoe UI" w:hAnsi="Segoe UI" w:cs="Segoe UI"/>
+          <w:rFonts w:ascii="Segoe UI" w:eastAsia="Times New Roman" w:hAnsi="Segoe UI" w:cs="Segoe UI"/>
           <w:sz w:val="21"/>
           <w:szCs w:val="21"/>
+          <w:lang w:val="en-US"/>
         </w:rPr>
       </w:pPr>
       <w:r>
         <w:rPr>
-          <w:rFonts w:ascii="Segoe UI" w:hAnsi="Segoe UI" w:cs="Segoe UI"/>
+          <w:rFonts w:ascii="Segoe UI" w:eastAsia="Times New Roman" w:hAnsi="Segoe UI" w:cs="Segoe UI"/>
           <w:sz w:val="21"/>
           <w:szCs w:val="21"/>
+          <w:lang w:val="en-US"/>
         </w:rPr>
-        <w:t>P</w:t>
-      </w:r>
-      <w:r>
-        <w:rPr>
-          <w:rFonts w:ascii="Segoe UI" w:hAnsi="Segoe UI" w:cs="Segoe UI"/>
-          <w:sz w:val="21"/>
-          <w:szCs w:val="21"/>
-        </w:rPr>
-        <w:t>3</w:t>
-      </w:r>
-      <w:r>
-        <w:rPr>
-          <w:rFonts w:ascii="Segoe UI" w:hAnsi="Segoe UI" w:cs="Segoe UI"/>
-          <w:sz w:val="21"/>
-          <w:szCs w:val="21"/>
-        </w:rPr>
-        <w:t>: I would like to have eye trackers and video data #suggestion.gaze-recordings.video</w:t>
+        <w:t>P3: I would like to have eye trackers and video data #suggestion.gaze-recordings.video</w:t>
       </w:r>
     </w:p>
     <w:p>
-      <w:pPr>
-        <w:pStyle w:val="NormalWeb"/>
-        <w:shd w:val="clear" w:color="auto" w:fill="FFFFFF"/>
-        <w:spacing w:before="0" w:beforeAutospacing="0" w:after="240" w:afterAutospacing="0"/>
+      <w:r>
         <w:rPr>
-          <w:rFonts w:ascii="Segoe UI" w:hAnsi="Segoe UI" w:cs="Segoe UI"/>
+          <w:rFonts w:ascii="Segoe UI" w:eastAsia="Times New Roman" w:hAnsi="Segoe UI" w:cs="Segoe UI"/>
           <w:sz w:val="21"/>
           <w:szCs w:val="21"/>
+          <w:lang w:val="en-US"/>
         </w:rPr>
-      </w:pPr>
-      <w:r>
-        <w:rPr>
-          <w:rFonts w:ascii="Segoe UI" w:hAnsi="Segoe UI" w:cs="Segoe UI"/>
-          <w:sz w:val="21"/>
-          <w:szCs w:val="21"/>
-        </w:rPr>
-        <w:t>P</w:t>
-      </w:r>
-      <w:r>
-        <w:rPr>
-          <w:rFonts w:ascii="Segoe UI" w:hAnsi="Segoe UI" w:cs="Segoe UI"/>
-          <w:sz w:val="21"/>
-          <w:szCs w:val="21"/>
-        </w:rPr>
-        <w:t>3</w:t>
-      </w:r>
-      <w:r>
-        <w:rPr>
-          <w:rFonts w:ascii="Segoe UI" w:hAnsi="Segoe UI" w:cs="Segoe UI"/>
-          <w:sz w:val="21"/>
-          <w:szCs w:val="21"/>
-        </w:rPr>
-        <w:t>: Again I want to emphasize that I could really use video data #suggestion.video</w:t>
+        <w:t>P3: Again I want to emphasize that I could really use video data #suggestion.video</w:t>
       </w:r>
     </w:p>
-    <w:p/>
     <w:p/>
     <w:sectPr>
       <w:pgSz w:w="12240" w:h="15840"/>

</xml_diff>